<commit_message>
design doc todo list
</commit_message>
<xml_diff>
--- a/GJ2017/Assets/word docs/Rocket crash game desgin and game play.docx
+++ b/GJ2017/Assets/word docs/Rocket crash game desgin and game play.docx
@@ -201,44 +201,145 @@
       </w:r>
     </w:p>
     <w:p>
+      <w:proofErr w:type="gramStart"/>
       <w:r>
         <w:t>Gates; required weapons</w:t>
       </w:r>
+      <w:r>
+        <w:t>, escape</w:t>
+      </w:r>
+      <w:r>
+        <w:t xml:space="preserve"> </w:t>
+      </w:r>
+      <w:proofErr w:type="spellStart"/>
+      <w:r>
+        <w:t>earths</w:t>
+      </w:r>
+      <w:proofErr w:type="spellEnd"/>
+      <w:r>
+        <w:t xml:space="preserve"> </w:t>
+      </w:r>
+      <w:r>
+        <w:t>gravity, heat shield to enter mars orbit.</w:t>
+      </w:r>
+      <w:proofErr w:type="gramEnd"/>
+      <w:r>
+        <w:t xml:space="preserve"> </w:t>
+      </w:r>
+    </w:p>
+    <w:p>
+      <w:r>
+        <w:t xml:space="preserve">The Point of the Game; to send a </w:t>
+      </w:r>
       <w:proofErr w:type="gramStart"/>
       <w:r>
-        <w:t>,  escape</w:t>
+        <w:t>USA  Rocket</w:t>
       </w:r>
       <w:proofErr w:type="gramEnd"/>
       <w:r>
-        <w:t xml:space="preserve"> </w:t>
-      </w:r>
-      <w:proofErr w:type="spellStart"/>
-      <w:r>
-        <w:t>earths</w:t>
-      </w:r>
-      <w:proofErr w:type="spellEnd"/>
-      <w:r>
-        <w:t xml:space="preserve"> </w:t>
-      </w:r>
-      <w:r>
-        <w:t xml:space="preserve">gravity, heat shield to enter mars orbit. </w:t>
-      </w:r>
-    </w:p>
-    <w:p>
-      <w:r>
-        <w:t xml:space="preserve">The Point of the Game; to send a </w:t>
+        <w:t xml:space="preserve"> to mars and nuke Mars before the Russians can. Because reasons. </w:t>
+      </w:r>
+    </w:p>
+    <w:p>
+      <w:r>
+        <w:t xml:space="preserve">Engine upgrades will make the rocket go faster; end game engine goes through earth orbit in 1 second, starter engine takes 10 </w:t>
       </w:r>
       <w:proofErr w:type="gramStart"/>
       <w:r>
-        <w:t>USA  Rocket</w:t>
+        <w:t>seconds</w:t>
+      </w:r>
+      <w:r>
+        <w:t>(</w:t>
       </w:r>
       <w:proofErr w:type="gramEnd"/>
       <w:r>
-        <w:t xml:space="preserve"> to mars and nuke Mars before the Russians can. Because reasons. </w:t>
-      </w:r>
+        <w:t>?)</w:t>
+      </w:r>
+    </w:p>
+    <w:p>
+      <w:r>
+        <w:t xml:space="preserve">End game engine takes 3 minutes to reach Mars orbit. </w:t>
+      </w:r>
+    </w:p>
+    <w:p>
+      <w:r>
+        <w:t xml:space="preserve">To Do List; </w:t>
+      </w:r>
+    </w:p>
+    <w:p>
+      <w:r>
+        <w:t>Left and Right Ship Controls</w:t>
+      </w:r>
+    </w:p>
+    <w:p>
+      <w:r>
+        <w:t>Gravity cut off point</w:t>
+      </w:r>
+    </w:p>
+    <w:p>
+      <w:r>
+        <w:t>Replace place holders with sprites</w:t>
+      </w:r>
+    </w:p>
+    <w:p>
+      <w:r>
+        <w:t xml:space="preserve">Decide which sprites to use </w:t>
+      </w:r>
+    </w:p>
+    <w:p>
+      <w:r>
+        <w:t>Develop upgrade screen and menus code</w:t>
+      </w:r>
+    </w:p>
+    <w:p>
+      <w:r>
+        <w:t>Develop money system code</w:t>
+      </w:r>
+    </w:p>
+    <w:p>
+      <w:r>
+        <w:t xml:space="preserve">Decide on number values for fuel, money, etc. </w:t>
+      </w:r>
+    </w:p>
+    <w:p>
+      <w:r>
+        <w:t>Create visual assets</w:t>
+      </w:r>
+    </w:p>
+    <w:p>
+      <w:r>
+        <w:t xml:space="preserve">Code rocket ship crash into pieces </w:t>
+      </w:r>
+    </w:p>
+    <w:p>
+      <w:r>
+        <w:t>Make crashed ship obstacle sprite</w:t>
+      </w:r>
+    </w:p>
+    <w:p>
+      <w:r>
+        <w:t>Machine gun/weaponry sprites</w:t>
+      </w:r>
+    </w:p>
+    <w:p>
+      <w:r>
+        <w:t xml:space="preserve">Glass Wall Sprite </w:t>
+      </w:r>
+    </w:p>
+    <w:p>
+      <w:r>
+        <w:t>Make Sprite for Mars</w:t>
+      </w:r>
+    </w:p>
+    <w:p>
       <w:bookmarkStart w:id="0" w:name="_GoBack"/>
       <w:bookmarkEnd w:id="0"/>
-    </w:p>
+      <w:r>
+        <w:t xml:space="preserve"> </w:t>
+      </w:r>
+    </w:p>
+    <w:p/>
+    <w:p/>
     <w:sectPr>
       <w:pgSz w:w="12240" w:h="15840"/>
       <w:pgMar w:top="1440" w:right="1440" w:bottom="1440" w:left="1440" w:header="720" w:footer="720" w:gutter="0"/>

</xml_diff>

<commit_message>
audio added to "to do" list
</commit_message>
<xml_diff>
--- a/GJ2017/Assets/word docs/Rocket crash game desgin and game play.docx
+++ b/GJ2017/Assets/word docs/Rocket crash game desgin and game play.docx
@@ -332,8 +332,21 @@
       </w:r>
     </w:p>
     <w:p>
+      <w:proofErr w:type="gramStart"/>
+      <w:r>
+        <w:t xml:space="preserve">All audio (collision sound effects, death sound effects, background music, </w:t>
+      </w:r>
+      <w:proofErr w:type="spellStart"/>
+      <w:r>
+        <w:t>etc</w:t>
+      </w:r>
+      <w:proofErr w:type="spellEnd"/>
+      <w:r>
+        <w:t xml:space="preserve"> .etc.)</w:t>
+      </w:r>
       <w:bookmarkStart w:id="0" w:name="_GoBack"/>
       <w:bookmarkEnd w:id="0"/>
+      <w:proofErr w:type="gramEnd"/>
       <w:r>
         <w:t xml:space="preserve"> </w:t>
       </w:r>

</xml_diff>

<commit_message>
music and art assests
</commit_message>
<xml_diff>
--- a/GJ2017/Assets/word docs/Rocket crash game desgin and game play.docx
+++ b/GJ2017/Assets/word docs/Rocket crash game desgin and game play.docx
@@ -136,6 +136,11 @@
         <w:t>Moderate expense, missiles not cheap.</w:t>
       </w:r>
       <w:proofErr w:type="gramEnd"/>
+      <w:r>
+        <w:t xml:space="preserve"> Get bonus money for shooting down asteroids with missiles (Earth Defense!)</w:t>
+      </w:r>
+      <w:bookmarkStart w:id="0" w:name="_GoBack"/>
+      <w:bookmarkEnd w:id="0"/>
     </w:p>
     <w:p>
       <w:r>
@@ -313,16 +318,6 @@
     </w:p>
     <w:p>
       <w:r>
-        <w:t>Make crashed ship obstacle sprite</w:t>
-      </w:r>
-    </w:p>
-    <w:p>
-      <w:r>
-        <w:t>Machine gun/weaponry sprites</w:t>
-      </w:r>
-    </w:p>
-    <w:p>
-      <w:r>
         <w:t xml:space="preserve">Glass Wall Sprite </w:t>
       </w:r>
     </w:p>
@@ -344,11 +339,14 @@
       <w:r>
         <w:t xml:space="preserve"> .etc.)</w:t>
       </w:r>
-      <w:bookmarkStart w:id="0" w:name="_GoBack"/>
-      <w:bookmarkEnd w:id="0"/>
       <w:proofErr w:type="gramEnd"/>
       <w:r>
         <w:t xml:space="preserve"> </w:t>
+      </w:r>
+    </w:p>
+    <w:p>
+      <w:r>
+        <w:t>Make game look nice when maximized</w:t>
       </w:r>
     </w:p>
     <w:p/>

</xml_diff>